<commit_message>
ajuste de excepciones y readme
</commit_message>
<xml_diff>
--- a/readme.docx
+++ b/readme.docx
@@ -4,6 +4,48 @@
   <w:body>
     <w:p>
       <w:r>
+        <w:t>Pasos a seguir:</w:t>
+      </w:r>
+    </w:p>
+    <w:p>
+      <w:pPr>
+        <w:pStyle w:val="Prrafodelista"/>
+        <w:numPr>
+          <w:ilvl w:val="0"/>
+          <w:numId w:val="1"/>
+        </w:numPr>
+      </w:pPr>
+      <w:r>
+        <w:t>Ejecutar en el gestor de base de datos el archivo base-de-datos-prueba-tecnica-dev.sql que se encuentra en el directorio database.</w:t>
+      </w:r>
+    </w:p>
+    <w:p>
+      <w:pPr>
+        <w:pStyle w:val="Prrafodelista"/>
+        <w:numPr>
+          <w:ilvl w:val="0"/>
+          <w:numId w:val="1"/>
+        </w:numPr>
+      </w:pPr>
+      <w:r>
+        <w:t>Actualizar los valores de USER_DB y PASSWORD_DB que se encuentran en el archivo databases.php del directorio database por el usuario y contraseña del gestor de base de datos que maneja.</w:t>
+      </w:r>
+    </w:p>
+    <w:p>
+      <w:pPr>
+        <w:pStyle w:val="Prrafodelista"/>
+      </w:pPr>
+    </w:p>
+    <w:p>
+      <w:r>
+        <w:t>Vistas del sistema de gestión de empleado</w:t>
+      </w:r>
+    </w:p>
+    <w:p>
+      <w:r>
+        <w:rPr>
+          <w:noProof/>
+        </w:rPr>
         <w:drawing>
           <wp:inline distT="0" distB="0" distL="0" distR="0" wp14:anchorId="4A89E611" wp14:editId="723C0B61">
             <wp:extent cx="5612130" cy="2662555"/>
@@ -20,7 +62,7 @@
                     <pic:cNvPicPr/>
                   </pic:nvPicPr>
                   <pic:blipFill>
-                    <a:blip r:embed="rId4"/>
+                    <a:blip r:embed="rId5"/>
                     <a:stretch>
                       <a:fillRect/>
                     </a:stretch>
@@ -43,10 +85,13 @@
     </w:p>
     <w:p>
       <w:r>
+        <w:rPr>
+          <w:noProof/>
+        </w:rPr>
         <w:drawing>
-          <wp:inline distT="0" distB="0" distL="0" distR="0" wp14:anchorId="2092A02E" wp14:editId="1C592F45">
-            <wp:extent cx="5612130" cy="2647950"/>
-            <wp:effectExtent l="0" t="0" r="7620" b="0"/>
+          <wp:inline distT="0" distB="0" distL="0" distR="0" wp14:anchorId="2092A02E" wp14:editId="50A313CE">
+            <wp:extent cx="5359400" cy="3530600"/>
+            <wp:effectExtent l="0" t="0" r="0" b="0"/>
             <wp:docPr id="2" name="Imagen 2"/>
             <wp:cNvGraphicFramePr>
               <a:graphicFrameLocks xmlns:a="http://schemas.openxmlformats.org/drawingml/2006/main" noChangeAspect="1"/>
@@ -58,20 +103,27 @@
                     <pic:cNvPr id="1" name=""/>
                     <pic:cNvPicPr/>
                   </pic:nvPicPr>
-                  <pic:blipFill>
-                    <a:blip r:embed="rId5"/>
-                    <a:stretch>
-                      <a:fillRect/>
-                    </a:stretch>
+                  <pic:blipFill rotWithShape="1">
+                    <a:blip r:embed="rId6"/>
+                    <a:srcRect l="13351" r="15027"/>
+                    <a:stretch/>
                   </pic:blipFill>
-                  <pic:spPr>
+                  <pic:spPr bwMode="auto">
                     <a:xfrm>
                       <a:off x="0" y="0"/>
-                      <a:ext cx="5612130" cy="2647950"/>
+                      <a:ext cx="5370001" cy="3537584"/>
                     </a:xfrm>
                     <a:prstGeom prst="rect">
                       <a:avLst/>
                     </a:prstGeom>
+                    <a:ln>
+                      <a:noFill/>
+                    </a:ln>
+                    <a:extLst>
+                      <a:ext uri="{53640926-AAD7-44D8-BBD7-CCE9431645EC}">
+                        <a14:shadowObscured xmlns:a14="http://schemas.microsoft.com/office/drawing/2010/main"/>
+                      </a:ext>
+                    </a:extLst>
                   </pic:spPr>
                 </pic:pic>
               </a:graphicData>
@@ -83,11 +135,13 @@
     <w:p/>
     <w:p>
       <w:r>
-        <w:lastRenderedPageBreak/>
+        <w:rPr>
+          <w:noProof/>
+        </w:rPr>
         <w:drawing>
-          <wp:inline distT="0" distB="0" distL="0" distR="0" wp14:anchorId="7D8ED3B1" wp14:editId="3999C237">
-            <wp:extent cx="6019003" cy="2818130"/>
-            <wp:effectExtent l="0" t="0" r="1270" b="1270"/>
+          <wp:inline distT="0" distB="0" distL="0" distR="0" wp14:anchorId="7D8ED3B1" wp14:editId="1F012B10">
+            <wp:extent cx="5486400" cy="3914401"/>
+            <wp:effectExtent l="0" t="0" r="0" b="0"/>
             <wp:docPr id="3" name="Imagen 3"/>
             <wp:cNvGraphicFramePr>
               <a:graphicFrameLocks xmlns:a="http://schemas.openxmlformats.org/drawingml/2006/main" noChangeAspect="1"/>
@@ -99,20 +153,27 @@
                     <pic:cNvPr id="1" name=""/>
                     <pic:cNvPicPr/>
                   </pic:nvPicPr>
-                  <pic:blipFill>
-                    <a:blip r:embed="rId6"/>
-                    <a:stretch>
-                      <a:fillRect/>
-                    </a:stretch>
+                  <pic:blipFill rotWithShape="1">
+                    <a:blip r:embed="rId7"/>
+                    <a:srcRect l="15406" r="18970"/>
+                    <a:stretch/>
                   </pic:blipFill>
-                  <pic:spPr>
+                  <pic:spPr bwMode="auto">
                     <a:xfrm>
                       <a:off x="0" y="0"/>
-                      <a:ext cx="6031730" cy="2824089"/>
+                      <a:ext cx="5512759" cy="3933207"/>
                     </a:xfrm>
                     <a:prstGeom prst="rect">
                       <a:avLst/>
                     </a:prstGeom>
+                    <a:ln>
+                      <a:noFill/>
+                    </a:ln>
+                    <a:extLst>
+                      <a:ext uri="{53640926-AAD7-44D8-BBD7-CCE9431645EC}">
+                        <a14:shadowObscured xmlns:a14="http://schemas.microsoft.com/office/drawing/2010/main"/>
+                      </a:ext>
+                    </a:extLst>
                   </pic:spPr>
                 </pic:pic>
               </a:graphicData>
@@ -129,6 +190,127 @@
     </w:sectPr>
   </w:body>
 </w:document>
+</file>
+
+<file path=word/numbering.xml><?xml version="1.0" encoding="utf-8"?>
+<w:numbering xmlns:wpc="http://schemas.microsoft.com/office/word/2010/wordprocessingCanvas" xmlns:cx="http://schemas.microsoft.com/office/drawing/2014/chartex" xmlns:cx1="http://schemas.microsoft.com/office/drawing/2015/9/8/chartex" xmlns:cx2="http://schemas.microsoft.com/office/drawing/2015/10/21/chartex" xmlns:cx3="http://schemas.microsoft.com/office/drawing/2016/5/9/chartex" xmlns:cx4="http://schemas.microsoft.com/office/drawing/2016/5/10/chartex" xmlns:cx5="http://schemas.microsoft.com/office/drawing/2016/5/11/chartex" xmlns:cx6="http://schemas.microsoft.com/office/drawing/2016/5/12/chartex" xmlns:cx7="http://schemas.microsoft.com/office/drawing/2016/5/13/chartex" xmlns:cx8="http://schemas.microsoft.com/office/drawing/2016/5/14/chartex" xmlns:mc="http://schemas.openxmlformats.org/markup-compatibility/2006" xmlns:aink="http://schemas.microsoft.com/office/drawing/2016/ink" xmlns:am3d="http://schemas.microsoft.com/office/drawing/2017/model3d" xmlns:o="urn:schemas-microsoft-com:office:office" xmlns:oel="http://schemas.microsoft.com/office/2019/extlst" xmlns:r="http://schemas.openxmlformats.org/officeDocument/2006/relationships" xmlns:m="http://schemas.openxmlformats.org/officeDocument/2006/math" xmlns:v="urn:schemas-microsoft-com:vml" xmlns:wp14="http://schemas.microsoft.com/office/word/2010/wordprocessingDrawing" xmlns:wp="http://schemas.openxmlformats.org/drawingml/2006/wordprocessingDrawing" xmlns:w10="urn:schemas-microsoft-com:office:word" xmlns:w="http://schemas.openxmlformats.org/wordprocessingml/2006/main" xmlns:w14="http://schemas.microsoft.com/office/word/2010/wordml" xmlns:w15="http://schemas.microsoft.com/office/word/2012/wordml" xmlns:w16cex="http://schemas.microsoft.com/office/word/2018/wordml/cex" xmlns:w16cid="http://schemas.microsoft.com/office/word/2016/wordml/cid" xmlns:w16="http://schemas.microsoft.com/office/word/2018/wordml" xmlns:w16sdtdh="http://schemas.microsoft.com/office/word/2020/wordml/sdtdatahash" xmlns:w16se="http://schemas.microsoft.com/office/word/2015/wordml/symex" xmlns:wpg="http://schemas.microsoft.com/office/word/2010/wordprocessingGroup" xmlns:wpi="http://schemas.microsoft.com/office/word/2010/wordprocessingInk" xmlns:wne="http://schemas.microsoft.com/office/word/2006/wordml" xmlns:wps="http://schemas.microsoft.com/office/word/2010/wordprocessingShape" mc:Ignorable="w14 w15 w16se w16cid w16 w16cex w16sdtdh wp14">
+  <w:abstractNum w:abstractNumId="0" w15:restartNumberingAfterBreak="0">
+    <w:nsid w:val="18773B2E"/>
+    <w:multiLevelType w:val="hybridMultilevel"/>
+    <w:tmpl w:val="2E60A49A"/>
+    <w:lvl w:ilvl="0" w:tplc="240A0001">
+      <w:start w:val="1"/>
+      <w:numFmt w:val="bullet"/>
+      <w:lvlText w:val=""/>
+      <w:lvlJc w:val="left"/>
+      <w:pPr>
+        <w:ind w:left="720" w:hanging="360"/>
+      </w:pPr>
+      <w:rPr>
+        <w:rFonts w:ascii="Symbol" w:hAnsi="Symbol" w:hint="default"/>
+      </w:rPr>
+    </w:lvl>
+    <w:lvl w:ilvl="1" w:tplc="240A0003" w:tentative="1">
+      <w:start w:val="1"/>
+      <w:numFmt w:val="bullet"/>
+      <w:lvlText w:val="o"/>
+      <w:lvlJc w:val="left"/>
+      <w:pPr>
+        <w:ind w:left="1440" w:hanging="360"/>
+      </w:pPr>
+      <w:rPr>
+        <w:rFonts w:ascii="Courier New" w:hAnsi="Courier New" w:cs="Courier New" w:hint="default"/>
+      </w:rPr>
+    </w:lvl>
+    <w:lvl w:ilvl="2" w:tplc="240A0005" w:tentative="1">
+      <w:start w:val="1"/>
+      <w:numFmt w:val="bullet"/>
+      <w:lvlText w:val=""/>
+      <w:lvlJc w:val="left"/>
+      <w:pPr>
+        <w:ind w:left="2160" w:hanging="360"/>
+      </w:pPr>
+      <w:rPr>
+        <w:rFonts w:ascii="Wingdings" w:hAnsi="Wingdings" w:hint="default"/>
+      </w:rPr>
+    </w:lvl>
+    <w:lvl w:ilvl="3" w:tplc="240A0001" w:tentative="1">
+      <w:start w:val="1"/>
+      <w:numFmt w:val="bullet"/>
+      <w:lvlText w:val=""/>
+      <w:lvlJc w:val="left"/>
+      <w:pPr>
+        <w:ind w:left="2880" w:hanging="360"/>
+      </w:pPr>
+      <w:rPr>
+        <w:rFonts w:ascii="Symbol" w:hAnsi="Symbol" w:hint="default"/>
+      </w:rPr>
+    </w:lvl>
+    <w:lvl w:ilvl="4" w:tplc="240A0003" w:tentative="1">
+      <w:start w:val="1"/>
+      <w:numFmt w:val="bullet"/>
+      <w:lvlText w:val="o"/>
+      <w:lvlJc w:val="left"/>
+      <w:pPr>
+        <w:ind w:left="3600" w:hanging="360"/>
+      </w:pPr>
+      <w:rPr>
+        <w:rFonts w:ascii="Courier New" w:hAnsi="Courier New" w:cs="Courier New" w:hint="default"/>
+      </w:rPr>
+    </w:lvl>
+    <w:lvl w:ilvl="5" w:tplc="240A0005" w:tentative="1">
+      <w:start w:val="1"/>
+      <w:numFmt w:val="bullet"/>
+      <w:lvlText w:val=""/>
+      <w:lvlJc w:val="left"/>
+      <w:pPr>
+        <w:ind w:left="4320" w:hanging="360"/>
+      </w:pPr>
+      <w:rPr>
+        <w:rFonts w:ascii="Wingdings" w:hAnsi="Wingdings" w:hint="default"/>
+      </w:rPr>
+    </w:lvl>
+    <w:lvl w:ilvl="6" w:tplc="240A0001" w:tentative="1">
+      <w:start w:val="1"/>
+      <w:numFmt w:val="bullet"/>
+      <w:lvlText w:val=""/>
+      <w:lvlJc w:val="left"/>
+      <w:pPr>
+        <w:ind w:left="5040" w:hanging="360"/>
+      </w:pPr>
+      <w:rPr>
+        <w:rFonts w:ascii="Symbol" w:hAnsi="Symbol" w:hint="default"/>
+      </w:rPr>
+    </w:lvl>
+    <w:lvl w:ilvl="7" w:tplc="240A0003" w:tentative="1">
+      <w:start w:val="1"/>
+      <w:numFmt w:val="bullet"/>
+      <w:lvlText w:val="o"/>
+      <w:lvlJc w:val="left"/>
+      <w:pPr>
+        <w:ind w:left="5760" w:hanging="360"/>
+      </w:pPr>
+      <w:rPr>
+        <w:rFonts w:ascii="Courier New" w:hAnsi="Courier New" w:cs="Courier New" w:hint="default"/>
+      </w:rPr>
+    </w:lvl>
+    <w:lvl w:ilvl="8" w:tplc="240A0005" w:tentative="1">
+      <w:start w:val="1"/>
+      <w:numFmt w:val="bullet"/>
+      <w:lvlText w:val=""/>
+      <w:lvlJc w:val="left"/>
+      <w:pPr>
+        <w:ind w:left="6480" w:hanging="360"/>
+      </w:pPr>
+      <w:rPr>
+        <w:rFonts w:ascii="Wingdings" w:hAnsi="Wingdings" w:hint="default"/>
+      </w:rPr>
+    </w:lvl>
+  </w:abstractNum>
+  <w:num w:numId="1" w16cid:durableId="16850866">
+    <w:abstractNumId w:val="0"/>
+  </w:num>
+</w:numbering>
 </file>
 
 <file path=word/styles.xml><?xml version="1.0" encoding="utf-8"?>
@@ -557,6 +739,17 @@
     <w:semiHidden/>
     <w:unhideWhenUsed/>
   </w:style>
+  <w:style w:type="paragraph" w:styleId="Prrafodelista">
+    <w:name w:val="List Paragraph"/>
+    <w:basedOn w:val="Normal"/>
+    <w:uiPriority w:val="34"/>
+    <w:qFormat/>
+    <w:rsid w:val="007F2448"/>
+    <w:pPr>
+      <w:ind w:left="720"/>
+      <w:contextualSpacing/>
+    </w:pPr>
+  </w:style>
 </w:styles>
 </file>
 

</xml_diff>